<commit_message>
slides actions now based on id not index
</commit_message>
<xml_diff>
--- a/Instruction.docx
+++ b/Instruction.docx
@@ -4,21 +4,35 @@
   <w:body>
     <w:p>
       <w:pPr>
-        <w:rPr>
-          <w:lang w:val="en-US"/>
-        </w:rPr>
-      </w:pPr>
-      <w:r>
-        <w:rPr>
-          <w:lang w:val="en-US"/>
-        </w:rPr>
-        <w:t xml:space="preserve">1. </w:t>
-      </w:r>
-      <w:r>
-        <w:t>Переменные</w:t>
-      </w:r>
-      <w:r>
-        <w:rPr>
+        <w:pStyle w:val="ListParagraph"/>
+        <w:numPr>
+          <w:ilvl w:val="0"/>
+          <w:numId w:val="1"/>
+        </w:numPr>
+        <w:rPr>
+          <w:sz w:val="28"/>
+          <w:szCs w:val="28"/>
+          <w:lang w:val="en-US"/>
+        </w:rPr>
+      </w:pPr>
+      <w:r>
+        <w:rPr>
+          <w:sz w:val="28"/>
+          <w:szCs w:val="28"/>
+        </w:rPr>
+        <w:t>Создать п</w:t>
+      </w:r>
+      <w:r>
+        <w:rPr>
+          <w:sz w:val="28"/>
+          <w:szCs w:val="28"/>
+        </w:rPr>
+        <w:t>еременные</w:t>
+      </w:r>
+      <w:r>
+        <w:rPr>
+          <w:sz w:val="28"/>
+          <w:szCs w:val="28"/>
           <w:lang w:val="en-US"/>
         </w:rPr>
         <w:t>:</w:t>
@@ -27,71 +41,176 @@
     <w:p>
       <w:pPr>
         <w:rPr>
-          <w:lang w:val="en-US"/>
-        </w:rPr>
-      </w:pPr>
-      <w:r>
-        <w:rPr>
+          <w:sz w:val="28"/>
+          <w:szCs w:val="28"/>
+          <w:lang w:val="en-US"/>
+        </w:rPr>
+      </w:pPr>
+      <w:r>
+        <w:rPr>
+          <w:sz w:val="28"/>
+          <w:szCs w:val="28"/>
+          <w:lang w:val="en-US"/>
+        </w:rPr>
+        <w:t>slideId = ‘’ (Text)</w:t>
+      </w:r>
+    </w:p>
+    <w:p>
+      <w:pPr>
+        <w:rPr>
+          <w:sz w:val="28"/>
+          <w:szCs w:val="28"/>
+          <w:lang w:val="en-US"/>
+        </w:rPr>
+      </w:pPr>
+      <w:r>
+        <w:rPr>
+          <w:sz w:val="28"/>
+          <w:szCs w:val="28"/>
           <w:lang w:val="en-US"/>
         </w:rPr>
         <w:t>slideNumber = 0</w:t>
       </w:r>
-    </w:p>
-    <w:p>
-      <w:pPr>
-        <w:rPr>
-          <w:lang w:val="en-US"/>
-        </w:rPr>
-      </w:pPr>
-      <w:r>
-        <w:rPr>
+      <w:r>
+        <w:rPr>
+          <w:sz w:val="28"/>
+          <w:szCs w:val="28"/>
+          <w:lang w:val="en-US"/>
+        </w:rPr>
+        <w:t xml:space="preserve"> </w:t>
+      </w:r>
+      <w:bookmarkStart w:id="0" w:name="OLE_LINK4"/>
+      <w:r>
+        <w:rPr>
+          <w:sz w:val="28"/>
+          <w:szCs w:val="28"/>
+          <w:lang w:val="en-US"/>
+        </w:rPr>
+        <w:t>(Number)</w:t>
+      </w:r>
+      <w:bookmarkEnd w:id="0"/>
+    </w:p>
+    <w:p>
+      <w:pPr>
+        <w:rPr>
+          <w:sz w:val="28"/>
+          <w:szCs w:val="28"/>
+          <w:lang w:val="en-US"/>
+        </w:rPr>
+      </w:pPr>
+      <w:r>
+        <w:rPr>
+          <w:sz w:val="28"/>
+          <w:szCs w:val="28"/>
           <w:lang w:val="en-US"/>
         </w:rPr>
         <w:t>slideVisited = 0</w:t>
       </w:r>
-    </w:p>
-    <w:p>
-      <w:pPr>
-        <w:rPr>
-          <w:lang w:val="en-US"/>
-        </w:rPr>
-      </w:pPr>
-      <w:r>
-        <w:rPr>
+      <w:r>
+        <w:rPr>
+          <w:sz w:val="28"/>
+          <w:szCs w:val="28"/>
+          <w:lang w:val="en-US"/>
+        </w:rPr>
+        <w:t xml:space="preserve"> </w:t>
+      </w:r>
+      <w:r>
+        <w:rPr>
+          <w:sz w:val="28"/>
+          <w:szCs w:val="28"/>
+          <w:lang w:val="en-US"/>
+        </w:rPr>
+        <w:t>(Number)</w:t>
+      </w:r>
+    </w:p>
+    <w:p>
+      <w:pPr>
+        <w:rPr>
+          <w:sz w:val="28"/>
+          <w:szCs w:val="28"/>
+          <w:lang w:val="en-US"/>
+        </w:rPr>
+      </w:pPr>
+      <w:r>
+        <w:rPr>
+          <w:sz w:val="28"/>
+          <w:szCs w:val="28"/>
           <w:lang w:val="en-US"/>
         </w:rPr>
         <w:t>slidesViewed = 0</w:t>
       </w:r>
-    </w:p>
-    <w:p>
-      <w:pPr>
-        <w:rPr>
-          <w:lang w:val="en-US"/>
-        </w:rPr>
-      </w:pPr>
-      <w:r>
-        <w:rPr>
+      <w:r>
+        <w:rPr>
+          <w:sz w:val="28"/>
+          <w:szCs w:val="28"/>
+          <w:lang w:val="en-US"/>
+        </w:rPr>
+        <w:t xml:space="preserve"> </w:t>
+      </w:r>
+      <w:r>
+        <w:rPr>
+          <w:sz w:val="28"/>
+          <w:szCs w:val="28"/>
+          <w:lang w:val="en-US"/>
+        </w:rPr>
+        <w:t>(Number)</w:t>
+      </w:r>
+    </w:p>
+    <w:p>
+      <w:pPr>
+        <w:rPr>
+          <w:sz w:val="28"/>
+          <w:szCs w:val="28"/>
+          <w:lang w:val="en-US"/>
+        </w:rPr>
+      </w:pPr>
+      <w:r>
+        <w:rPr>
+          <w:sz w:val="28"/>
+          <w:szCs w:val="28"/>
           <w:lang w:val="en-US"/>
         </w:rPr>
         <w:t>totalSlides = 0</w:t>
       </w:r>
-    </w:p>
-    <w:p>
-      <w:pPr>
-        <w:rPr>
-          <w:lang w:val="en-US"/>
-        </w:rPr>
-      </w:pPr>
-    </w:p>
-    <w:p>
-      <w:pPr>
-        <w:rPr>
+      <w:r>
+        <w:rPr>
+          <w:sz w:val="28"/>
+          <w:szCs w:val="28"/>
+          <w:lang w:val="en-US"/>
+        </w:rPr>
+        <w:t xml:space="preserve"> </w:t>
+      </w:r>
+      <w:r>
+        <w:rPr>
+          <w:sz w:val="28"/>
+          <w:szCs w:val="28"/>
+          <w:lang w:val="en-US"/>
+        </w:rPr>
+        <w:t>(Number)</w:t>
+      </w:r>
+    </w:p>
+    <w:p>
+      <w:pPr>
+        <w:rPr>
+          <w:sz w:val="28"/>
+          <w:szCs w:val="28"/>
+          <w:lang w:val="en-US"/>
+        </w:rPr>
+      </w:pPr>
+    </w:p>
+    <w:p>
+      <w:pPr>
+        <w:rPr>
+          <w:sz w:val="28"/>
+          <w:szCs w:val="28"/>
           <w:lang w:val="en-US"/>
         </w:rPr>
       </w:pPr>
       <w:r>
         <w:rPr>
           <w:noProof/>
+          <w:sz w:val="28"/>
+          <w:szCs w:val="28"/>
         </w:rPr>
         <w:drawing>
           <wp:inline distT="0" distB="0" distL="0" distR="0" wp14:anchorId="3C6A0F2B" wp14:editId="4BD4AB81">
@@ -109,7 +228,7 @@
                     <pic:cNvPicPr/>
                   </pic:nvPicPr>
                   <pic:blipFill>
-                    <a:blip r:embed="rId5"/>
+                    <a:blip r:embed="rId6"/>
                     <a:stretch>
                       <a:fillRect/>
                     </a:stretch>
@@ -133,36 +252,54 @@
     <w:p>
       <w:pPr>
         <w:rPr>
-          <w:lang w:val="en-US"/>
-        </w:rPr>
-      </w:pPr>
-    </w:p>
-    <w:p>
-      <w:pPr>
-        <w:rPr>
-          <w:lang w:val="en-US"/>
-        </w:rPr>
-      </w:pPr>
-      <w:r>
-        <w:rPr>
+          <w:sz w:val="28"/>
+          <w:szCs w:val="28"/>
+          <w:lang w:val="en-US"/>
+        </w:rPr>
+      </w:pPr>
+    </w:p>
+    <w:p>
+      <w:pPr>
+        <w:rPr>
+          <w:sz w:val="28"/>
+          <w:szCs w:val="28"/>
+          <w:lang w:val="en-US"/>
+        </w:rPr>
+      </w:pPr>
+      <w:r>
+        <w:rPr>
+          <w:sz w:val="28"/>
+          <w:szCs w:val="28"/>
           <w:lang w:val="en-US"/>
         </w:rPr>
         <w:t xml:space="preserve">2. </w:t>
       </w:r>
       <w:r>
+        <w:rPr>
+          <w:sz w:val="28"/>
+          <w:szCs w:val="28"/>
+        </w:rPr>
         <w:t>Первый</w:t>
       </w:r>
       <w:r>
         <w:rPr>
+          <w:sz w:val="28"/>
+          <w:szCs w:val="28"/>
           <w:lang w:val="en-US"/>
         </w:rPr>
         <w:t xml:space="preserve"> </w:t>
       </w:r>
       <w:r>
+        <w:rPr>
+          <w:sz w:val="28"/>
+          <w:szCs w:val="28"/>
+        </w:rPr>
         <w:t>слайд</w:t>
       </w:r>
       <w:r>
         <w:rPr>
+          <w:sz w:val="28"/>
+          <w:szCs w:val="28"/>
           <w:lang w:val="en-US"/>
         </w:rPr>
         <w:t>:</w:t>
@@ -171,32 +308,52 @@
     <w:p>
       <w:pPr>
         <w:rPr>
-          <w:lang w:val="en-US"/>
-        </w:rPr>
-      </w:pPr>
-      <w:r>
+          <w:sz w:val="28"/>
+          <w:szCs w:val="28"/>
+          <w:lang w:val="en-US"/>
+        </w:rPr>
+      </w:pPr>
+      <w:r>
+        <w:rPr>
+          <w:sz w:val="28"/>
+          <w:szCs w:val="28"/>
+        </w:rPr>
         <w:t>При</w:t>
       </w:r>
       <w:r>
         <w:rPr>
+          <w:sz w:val="28"/>
+          <w:szCs w:val="28"/>
           <w:lang w:val="en-US"/>
         </w:rPr>
         <w:t xml:space="preserve"> </w:t>
       </w:r>
       <w:r>
+        <w:rPr>
+          <w:sz w:val="28"/>
+          <w:szCs w:val="28"/>
+        </w:rPr>
         <w:t>запуске</w:t>
       </w:r>
       <w:r>
         <w:rPr>
+          <w:sz w:val="28"/>
+          <w:szCs w:val="28"/>
           <w:lang w:val="en-US"/>
         </w:rPr>
         <w:t xml:space="preserve"> </w:t>
       </w:r>
       <w:r>
+        <w:rPr>
+          <w:sz w:val="28"/>
+          <w:szCs w:val="28"/>
+        </w:rPr>
         <w:t>страницы</w:t>
       </w:r>
       <w:r>
         <w:rPr>
+          <w:sz w:val="28"/>
+          <w:szCs w:val="28"/>
           <w:lang w:val="en-US"/>
         </w:rPr>
         <w:t xml:space="preserve"> totalSlides = Project.TotalSlides</w:t>
@@ -205,12 +362,16 @@
     <w:p>
       <w:pPr>
         <w:rPr>
+          <w:sz w:val="28"/>
+          <w:szCs w:val="28"/>
           <w:lang w:val="en-US"/>
         </w:rPr>
       </w:pPr>
       <w:r>
         <w:rPr>
           <w:noProof/>
+          <w:sz w:val="28"/>
+          <w:szCs w:val="28"/>
         </w:rPr>
         <w:drawing>
           <wp:inline distT="0" distB="0" distL="0" distR="0" wp14:anchorId="1E891F24" wp14:editId="0D7C5916">
@@ -228,7 +389,7 @@
                     <pic:cNvPicPr/>
                   </pic:nvPicPr>
                   <pic:blipFill>
-                    <a:blip r:embed="rId6"/>
+                    <a:blip r:embed="rId7"/>
                     <a:stretch>
                       <a:fillRect/>
                     </a:stretch>
@@ -252,31 +413,65 @@
     <w:p>
       <w:pPr>
         <w:rPr>
-          <w:lang w:val="en-US"/>
-        </w:rPr>
-      </w:pPr>
-    </w:p>
-    <w:p>
-      <w:r>
+          <w:sz w:val="28"/>
+          <w:szCs w:val="28"/>
+          <w:lang w:val="en-US"/>
+        </w:rPr>
+      </w:pPr>
+    </w:p>
+    <w:p>
+      <w:pPr>
+        <w:rPr>
+          <w:sz w:val="28"/>
+          <w:szCs w:val="28"/>
+        </w:rPr>
+      </w:pPr>
+      <w:r>
+        <w:rPr>
+          <w:sz w:val="28"/>
+          <w:szCs w:val="28"/>
+        </w:rPr>
         <w:t>3. Финальная страница:</w:t>
       </w:r>
     </w:p>
     <w:p>
-      <w:r>
+      <w:pPr>
+        <w:rPr>
+          <w:sz w:val="28"/>
+          <w:szCs w:val="28"/>
+        </w:rPr>
+      </w:pPr>
+      <w:r>
+        <w:rPr>
+          <w:sz w:val="28"/>
+          <w:szCs w:val="28"/>
+        </w:rPr>
+        <w:lastRenderedPageBreak/>
         <w:t xml:space="preserve">Выполнение скрипта по клику на кнопку: </w:t>
       </w:r>
-      <w:bookmarkStart w:id="0" w:name="OLE_LINK2"/>
-      <w:r>
+      <w:bookmarkStart w:id="1" w:name="OLE_LINK2"/>
+      <w:r>
+        <w:rPr>
+          <w:sz w:val="28"/>
+          <w:szCs w:val="28"/>
+        </w:rPr>
         <w:t>window.course.exitCourse()</w:t>
       </w:r>
-      <w:bookmarkEnd w:id="0"/>
-    </w:p>
-    <w:p>
+      <w:bookmarkEnd w:id="1"/>
+    </w:p>
+    <w:p>
+      <w:pPr>
+        <w:rPr>
+          <w:sz w:val="28"/>
+          <w:szCs w:val="28"/>
+        </w:rPr>
+      </w:pPr>
       <w:r>
         <w:rPr>
           <w:noProof/>
-        </w:rPr>
-        <w:lastRenderedPageBreak/>
+          <w:sz w:val="28"/>
+          <w:szCs w:val="28"/>
+        </w:rPr>
         <w:drawing>
           <wp:inline distT="0" distB="0" distL="0" distR="0" wp14:anchorId="22CF9EEA" wp14:editId="331430D6">
             <wp:extent cx="5940425" cy="3569335"/>
@@ -293,7 +488,7 @@
                     <pic:cNvPicPr/>
                   </pic:nvPicPr>
                   <pic:blipFill>
-                    <a:blip r:embed="rId7"/>
+                    <a:blip r:embed="rId8"/>
                     <a:stretch>
                       <a:fillRect/>
                     </a:stretch>
@@ -314,187 +509,143 @@
         </w:drawing>
       </w:r>
     </w:p>
-    <w:p/>
-    <w:p>
-      <w:pPr>
-        <w:rPr>
-          <w:lang w:val="en-US"/>
-        </w:rPr>
-      </w:pPr>
-      <w:r>
-        <w:rPr>
+    <w:p>
+      <w:pPr>
+        <w:rPr>
+          <w:sz w:val="28"/>
+          <w:szCs w:val="28"/>
+        </w:rPr>
+      </w:pPr>
+    </w:p>
+    <w:p>
+      <w:pPr>
+        <w:rPr>
+          <w:sz w:val="28"/>
+          <w:szCs w:val="28"/>
+          <w:lang w:val="en-US"/>
+        </w:rPr>
+      </w:pPr>
+      <w:r>
+        <w:rPr>
+          <w:sz w:val="28"/>
+          <w:szCs w:val="28"/>
           <w:lang w:val="en-US"/>
         </w:rPr>
         <w:t xml:space="preserve">4. </w:t>
       </w:r>
       <w:r>
+        <w:rPr>
+          <w:sz w:val="28"/>
+          <w:szCs w:val="28"/>
+        </w:rPr>
         <w:t>Мастер</w:t>
       </w:r>
       <w:r>
         <w:rPr>
+          <w:sz w:val="28"/>
+          <w:szCs w:val="28"/>
           <w:lang w:val="en-US"/>
         </w:rPr>
         <w:t>-</w:t>
       </w:r>
       <w:r>
+        <w:rPr>
+          <w:sz w:val="28"/>
+          <w:szCs w:val="28"/>
+        </w:rPr>
         <w:t>слайд</w:t>
       </w:r>
       <w:r>
         <w:rPr>
+          <w:sz w:val="28"/>
+          <w:szCs w:val="28"/>
           <w:lang w:val="en-US"/>
         </w:rPr>
         <w:t xml:space="preserve"> - Clean (Base layer)</w:t>
       </w:r>
     </w:p>
     <w:p>
-      <w:r>
-        <w:t>4.1</w:t>
-      </w:r>
-      <w:r>
-        <w:t xml:space="preserve"> </w:t>
-      </w:r>
-      <w:bookmarkStart w:id="1" w:name="OLE_LINK1"/>
-      <w:r>
-        <w:t xml:space="preserve">При изменении переменной </w:t>
-      </w:r>
-      <w:r>
-        <w:rPr>
+      <w:pPr>
+        <w:rPr>
+          <w:sz w:val="28"/>
+          <w:szCs w:val="28"/>
+        </w:rPr>
+      </w:pPr>
+      <w:r>
+        <w:rPr>
+          <w:sz w:val="28"/>
+          <w:szCs w:val="28"/>
+        </w:rPr>
+        <w:t>4.</w:t>
+      </w:r>
+      <w:r>
+        <w:rPr>
+          <w:sz w:val="28"/>
+          <w:szCs w:val="28"/>
+        </w:rPr>
+        <w:t>1</w:t>
+      </w:r>
+      <w:r>
+        <w:rPr>
+          <w:sz w:val="28"/>
+          <w:szCs w:val="28"/>
+        </w:rPr>
+        <w:t xml:space="preserve"> При изменении переменной </w:t>
+      </w:r>
+      <w:r>
+        <w:rPr>
+          <w:sz w:val="28"/>
+          <w:szCs w:val="28"/>
           <w:lang w:val="en-US"/>
         </w:rPr>
         <w:t>Project</w:t>
       </w:r>
       <w:r>
+        <w:rPr>
+          <w:sz w:val="28"/>
+          <w:szCs w:val="28"/>
+        </w:rPr>
         <w:t>.</w:t>
       </w:r>
       <w:r>
         <w:rPr>
-          <w:lang w:val="en-US"/>
-        </w:rPr>
-        <w:t>SlideNumber</w:t>
-      </w:r>
-      <w:r>
-        <w:t xml:space="preserve"> </w:t>
-      </w:r>
-      <w:r>
-        <w:t>–</w:t>
-      </w:r>
-      <w:r>
-        <w:t xml:space="preserve"> </w:t>
-      </w:r>
-      <w:r>
-        <w:t xml:space="preserve">присваиваем ее значение переменной </w:t>
-      </w:r>
-      <w:r>
-        <w:rPr>
-          <w:lang w:val="en-US"/>
-        </w:rPr>
-        <w:t>slideNumber</w:t>
-      </w:r>
-      <w:bookmarkEnd w:id="1"/>
-    </w:p>
-    <w:p>
+          <w:sz w:val="28"/>
+          <w:szCs w:val="28"/>
+          <w:lang w:val="en-US"/>
+        </w:rPr>
+        <w:t>SlidesViewed</w:t>
+      </w:r>
+      <w:r>
+        <w:rPr>
+          <w:sz w:val="28"/>
+          <w:szCs w:val="28"/>
+        </w:rPr>
+        <w:t xml:space="preserve"> – присваиваем ее значение переменной </w:t>
+      </w:r>
+      <w:r>
+        <w:rPr>
+          <w:sz w:val="28"/>
+          <w:szCs w:val="28"/>
+          <w:lang w:val="en-US"/>
+        </w:rPr>
+        <w:t>slidesViewed</w:t>
+      </w:r>
+    </w:p>
+    <w:p>
+      <w:pPr>
+        <w:rPr>
+          <w:sz w:val="28"/>
+          <w:szCs w:val="28"/>
+        </w:rPr>
+      </w:pPr>
       <w:r>
         <w:rPr>
           <w:noProof/>
+          <w:sz w:val="28"/>
+          <w:szCs w:val="28"/>
         </w:rPr>
         <w:drawing>
-          <wp:inline distT="0" distB="0" distL="0" distR="0" wp14:anchorId="26091E86" wp14:editId="46E4BECA">
-            <wp:extent cx="4610100" cy="3695700"/>
-            <wp:effectExtent l="0" t="0" r="0" b="0"/>
-            <wp:docPr id="4" name="Picture 4" descr="Graphical user interface, text, application, chat or text message&#10;&#10;Description automatically generated"/>
-            <wp:cNvGraphicFramePr>
-              <a:graphicFrameLocks xmlns:a="http://schemas.openxmlformats.org/drawingml/2006/main" noChangeAspect="1"/>
-            </wp:cNvGraphicFramePr>
-            <a:graphic xmlns:a="http://schemas.openxmlformats.org/drawingml/2006/main">
-              <a:graphicData uri="http://schemas.openxmlformats.org/drawingml/2006/picture">
-                <pic:pic xmlns:pic="http://schemas.openxmlformats.org/drawingml/2006/picture">
-                  <pic:nvPicPr>
-                    <pic:cNvPr id="4" name="Picture 4" descr="Graphical user interface, text, application, chat or text message&#10;&#10;Description automatically generated"/>
-                    <pic:cNvPicPr/>
-                  </pic:nvPicPr>
-                  <pic:blipFill>
-                    <a:blip r:embed="rId8"/>
-                    <a:stretch>
-                      <a:fillRect/>
-                    </a:stretch>
-                  </pic:blipFill>
-                  <pic:spPr>
-                    <a:xfrm>
-                      <a:off x="0" y="0"/>
-                      <a:ext cx="4610100" cy="3695700"/>
-                    </a:xfrm>
-                    <a:prstGeom prst="rect">
-                      <a:avLst/>
-                    </a:prstGeom>
-                  </pic:spPr>
-                </pic:pic>
-              </a:graphicData>
-            </a:graphic>
-          </wp:inline>
-        </w:drawing>
-      </w:r>
-    </w:p>
-    <w:p>
-      <w:r>
-        <w:t xml:space="preserve">4.2 </w:t>
-      </w:r>
-      <w:r>
-        <w:t xml:space="preserve">При изменении переменной </w:t>
-      </w:r>
-      <w:r>
-        <w:rPr>
-          <w:lang w:val="en-US"/>
-        </w:rPr>
-        <w:t>Project</w:t>
-      </w:r>
-      <w:r>
-        <w:t>.</w:t>
-      </w:r>
-      <w:r>
-        <w:rPr>
-          <w:lang w:val="en-US"/>
-        </w:rPr>
-        <w:t>Slide</w:t>
-      </w:r>
-      <w:r>
-        <w:rPr>
-          <w:lang w:val="en-US"/>
-        </w:rPr>
-        <w:t>sViewed</w:t>
-      </w:r>
-      <w:r>
-        <w:t xml:space="preserve"> </w:t>
-      </w:r>
-      <w:r>
-        <w:t>–</w:t>
-      </w:r>
-      <w:r>
-        <w:t xml:space="preserve"> </w:t>
-      </w:r>
-      <w:r>
-        <w:t xml:space="preserve">присваиваем ее значение переменной </w:t>
-      </w:r>
-      <w:r>
-        <w:rPr>
-          <w:lang w:val="en-US"/>
-        </w:rPr>
-        <w:t>slide</w:t>
-      </w:r>
-      <w:r>
-        <w:rPr>
-          <w:lang w:val="en-US"/>
-        </w:rPr>
-        <w:t>sViewed</w:t>
-      </w:r>
-    </w:p>
-    <w:p>
-      <w:r>
-        <w:rPr>
-          <w:noProof/>
-        </w:rPr>
-        <w:lastRenderedPageBreak/>
-        <w:drawing>
-          <wp:inline distT="0" distB="0" distL="0" distR="0" wp14:anchorId="400274CB" wp14:editId="394774C0">
+          <wp:inline distT="0" distB="0" distL="0" distR="0" wp14:anchorId="16ABA44E" wp14:editId="51CB140F">
             <wp:extent cx="4648200" cy="3705225"/>
             <wp:effectExtent l="0" t="0" r="0" b="9525"/>
             <wp:docPr id="5" name="Picture 5" descr="Graphical user interface, text, application, chat or text message&#10;&#10;Description automatically generated"/>
@@ -531,102 +682,170 @@
       </w:r>
     </w:p>
     <w:p>
-      <w:r>
-        <w:t xml:space="preserve">4.3 </w:t>
-      </w:r>
-      <w:r>
-        <w:t xml:space="preserve">При изменении переменной </w:t>
-      </w:r>
-      <w:r>
-        <w:rPr>
+      <w:pPr>
+        <w:rPr>
+          <w:sz w:val="28"/>
+          <w:szCs w:val="28"/>
+        </w:rPr>
+      </w:pPr>
+    </w:p>
+    <w:p>
+      <w:pPr>
+        <w:rPr>
+          <w:sz w:val="28"/>
+          <w:szCs w:val="28"/>
+        </w:rPr>
+      </w:pPr>
+      <w:r>
+        <w:rPr>
+          <w:sz w:val="28"/>
+          <w:szCs w:val="28"/>
+        </w:rPr>
+        <w:t>4.</w:t>
+      </w:r>
+      <w:r>
+        <w:rPr>
+          <w:sz w:val="28"/>
+          <w:szCs w:val="28"/>
+        </w:rPr>
+        <w:t>2</w:t>
+      </w:r>
+      <w:r>
+        <w:rPr>
+          <w:sz w:val="28"/>
+          <w:szCs w:val="28"/>
+        </w:rPr>
+        <w:t xml:space="preserve"> При изменении переменной </w:t>
+      </w:r>
+      <w:r>
+        <w:rPr>
+          <w:sz w:val="28"/>
+          <w:szCs w:val="28"/>
           <w:lang w:val="en-US"/>
         </w:rPr>
         <w:t>Project</w:t>
       </w:r>
       <w:r>
+        <w:rPr>
+          <w:sz w:val="28"/>
+          <w:szCs w:val="28"/>
+        </w:rPr>
         <w:t>.</w:t>
       </w:r>
       <w:r>
         <w:rPr>
+          <w:sz w:val="28"/>
+          <w:szCs w:val="28"/>
           <w:lang w:val="en-US"/>
         </w:rPr>
         <w:t>SlidesViewed</w:t>
       </w:r>
       <w:r>
-        <w:t xml:space="preserve"> </w:t>
-      </w:r>
-      <w:r>
-        <w:t>–</w:t>
-      </w:r>
-      <w:r>
-        <w:t xml:space="preserve"> </w:t>
-      </w:r>
-      <w:r>
-        <w:t xml:space="preserve">присваиваем переменной </w:t>
-      </w:r>
-      <w:r>
-        <w:rPr>
+        <w:rPr>
+          <w:sz w:val="28"/>
+          <w:szCs w:val="28"/>
+        </w:rPr>
+        <w:t xml:space="preserve"> – присваиваем переменной </w:t>
+      </w:r>
+      <w:r>
+        <w:rPr>
+          <w:sz w:val="28"/>
+          <w:szCs w:val="28"/>
           <w:lang w:val="en-US"/>
         </w:rPr>
         <w:t>completed</w:t>
       </w:r>
       <w:r>
+        <w:rPr>
+          <w:sz w:val="28"/>
+          <w:szCs w:val="28"/>
+        </w:rPr>
         <w:t xml:space="preserve"> = </w:t>
       </w:r>
       <w:r>
         <w:rPr>
+          <w:sz w:val="28"/>
+          <w:szCs w:val="28"/>
           <w:lang w:val="en-US"/>
         </w:rPr>
         <w:t>true</w:t>
       </w:r>
       <w:r>
-        <w:t xml:space="preserve">, </w:t>
-      </w:r>
-      <w:r>
-        <w:t xml:space="preserve">если </w:t>
-      </w:r>
-      <w:r>
-        <w:rPr>
+        <w:rPr>
+          <w:sz w:val="28"/>
+          <w:szCs w:val="28"/>
+        </w:rPr>
+        <w:t xml:space="preserve">, если </w:t>
+      </w:r>
+      <w:r>
+        <w:rPr>
+          <w:sz w:val="28"/>
+          <w:szCs w:val="28"/>
           <w:lang w:val="en-US"/>
         </w:rPr>
         <w:t>Project</w:t>
       </w:r>
       <w:r>
+        <w:rPr>
+          <w:sz w:val="28"/>
+          <w:szCs w:val="28"/>
+        </w:rPr>
         <w:t>.</w:t>
       </w:r>
       <w:r>
         <w:rPr>
+          <w:sz w:val="28"/>
+          <w:szCs w:val="28"/>
           <w:lang w:val="en-US"/>
         </w:rPr>
         <w:t>SlidesViewed</w:t>
       </w:r>
       <w:r>
+        <w:rPr>
+          <w:sz w:val="28"/>
+          <w:szCs w:val="28"/>
+        </w:rPr>
         <w:t xml:space="preserve"> = </w:t>
       </w:r>
       <w:r>
         <w:rPr>
+          <w:sz w:val="28"/>
+          <w:szCs w:val="28"/>
           <w:lang w:val="en-US"/>
         </w:rPr>
         <w:t>Project</w:t>
       </w:r>
       <w:r>
+        <w:rPr>
+          <w:sz w:val="28"/>
+          <w:szCs w:val="28"/>
+        </w:rPr>
         <w:t>.</w:t>
       </w:r>
       <w:r>
         <w:rPr>
+          <w:sz w:val="28"/>
+          <w:szCs w:val="28"/>
           <w:lang w:val="en-US"/>
         </w:rPr>
         <w:t>TotalSlides</w:t>
       </w:r>
     </w:p>
     <w:p>
+      <w:pPr>
+        <w:rPr>
+          <w:sz w:val="28"/>
+          <w:szCs w:val="28"/>
+        </w:rPr>
+      </w:pPr>
       <w:r>
         <w:rPr>
           <w:noProof/>
-        </w:rPr>
-        <w:lastRenderedPageBreak/>
+          <w:sz w:val="28"/>
+          <w:szCs w:val="28"/>
+        </w:rPr>
         <w:drawing>
-          <wp:inline distT="0" distB="0" distL="0" distR="0" wp14:anchorId="72BA8FD3" wp14:editId="7A2C9380">
+          <wp:inline distT="0" distB="0" distL="0" distR="0" wp14:anchorId="4C4601F5" wp14:editId="34C5E095">
             <wp:extent cx="4638675" cy="5067300"/>
             <wp:effectExtent l="0" t="0" r="9525" b="0"/>
             <wp:docPr id="6" name="Picture 6" descr="Graphical user interface, text, application&#10;&#10;Description automatically generated"/>
@@ -663,53 +882,108 @@
       </w:r>
     </w:p>
     <w:p>
-      <w:r>
-        <w:t xml:space="preserve">4.4 </w:t>
-      </w:r>
-      <w:r>
+      <w:pPr>
+        <w:rPr>
+          <w:sz w:val="28"/>
+          <w:szCs w:val="28"/>
+        </w:rPr>
+      </w:pPr>
+    </w:p>
+    <w:p>
+      <w:pPr>
+        <w:rPr>
+          <w:sz w:val="28"/>
+          <w:szCs w:val="28"/>
+        </w:rPr>
+      </w:pPr>
+      <w:r>
+        <w:rPr>
+          <w:sz w:val="28"/>
+          <w:szCs w:val="28"/>
+        </w:rPr>
+        <w:t>4.</w:t>
+      </w:r>
+      <w:r>
+        <w:rPr>
+          <w:sz w:val="28"/>
+          <w:szCs w:val="28"/>
+        </w:rPr>
+        <w:t>3</w:t>
+      </w:r>
+      <w:r>
+        <w:rPr>
+          <w:sz w:val="28"/>
+          <w:szCs w:val="28"/>
+        </w:rPr>
+        <w:t xml:space="preserve"> </w:t>
+      </w:r>
+      <w:bookmarkStart w:id="2" w:name="OLE_LINK1"/>
+      <w:r>
+        <w:rPr>
+          <w:sz w:val="28"/>
+          <w:szCs w:val="28"/>
+        </w:rPr>
         <w:t xml:space="preserve">При изменении переменной </w:t>
       </w:r>
       <w:r>
         <w:rPr>
+          <w:sz w:val="28"/>
+          <w:szCs w:val="28"/>
+          <w:lang w:val="en-US"/>
+        </w:rPr>
+        <w:t>Project</w:t>
+      </w:r>
+      <w:r>
+        <w:rPr>
+          <w:sz w:val="28"/>
+          <w:szCs w:val="28"/>
+        </w:rPr>
+        <w:t>.</w:t>
+      </w:r>
+      <w:r>
+        <w:rPr>
+          <w:sz w:val="28"/>
+          <w:szCs w:val="28"/>
+          <w:lang w:val="en-US"/>
+        </w:rPr>
+        <w:t>SlideNumber</w:t>
+      </w:r>
+      <w:r>
+        <w:rPr>
+          <w:sz w:val="28"/>
+          <w:szCs w:val="28"/>
+        </w:rPr>
+        <w:t xml:space="preserve"> – присваиваем ее значение переменной </w:t>
+      </w:r>
+      <w:r>
+        <w:rPr>
+          <w:sz w:val="28"/>
+          <w:szCs w:val="28"/>
           <w:lang w:val="en-US"/>
         </w:rPr>
         <w:t>slideNumber</w:t>
       </w:r>
-      <w:r>
-        <w:t xml:space="preserve"> – </w:t>
-      </w:r>
-      <w:r>
-        <w:t>выполняем скрипт</w:t>
-      </w:r>
-    </w:p>
-    <w:p>
-      <w:bookmarkStart w:id="2" w:name="OLE_LINK3"/>
-      <w:r>
-        <w:rPr>
-          <w:lang w:val="en-US"/>
-        </w:rPr>
-        <w:t>window.course.updateSlidesViewed</w:t>
-      </w:r>
-      <w:r>
-        <w:t>()</w:t>
-      </w:r>
-    </w:p>
-    <w:bookmarkEnd w:id="2"/>
-    <w:p>
-      <w:pPr>
-        <w:rPr>
-          <w:lang w:val="en-US"/>
+      <w:bookmarkEnd w:id="2"/>
+    </w:p>
+    <w:p>
+      <w:pPr>
+        <w:rPr>
+          <w:sz w:val="28"/>
+          <w:szCs w:val="28"/>
         </w:rPr>
       </w:pPr>
       <w:r>
         <w:rPr>
           <w:noProof/>
-        </w:rPr>
+          <w:sz w:val="28"/>
+          <w:szCs w:val="28"/>
+        </w:rPr>
+        <w:lastRenderedPageBreak/>
         <w:drawing>
-          <wp:inline distT="0" distB="0" distL="0" distR="0" wp14:anchorId="12C1F016" wp14:editId="31FB8D6D">
-            <wp:extent cx="5940425" cy="2459990"/>
-            <wp:effectExtent l="0" t="0" r="3175" b="0"/>
-            <wp:docPr id="11" name="Picture 11" descr="Graphical user interface, text, application, chat or text message&#10;&#10;Description automatically generated"/>
+          <wp:inline distT="0" distB="0" distL="0" distR="0" wp14:anchorId="11C68BBC" wp14:editId="08EB55B6">
+            <wp:extent cx="4610100" cy="3695700"/>
+            <wp:effectExtent l="0" t="0" r="0" b="0"/>
+            <wp:docPr id="4" name="Picture 4" descr="Graphical user interface, text, application, chat or text message&#10;&#10;Description automatically generated"/>
             <wp:cNvGraphicFramePr>
               <a:graphicFrameLocks xmlns:a="http://schemas.openxmlformats.org/drawingml/2006/main" noChangeAspect="1"/>
             </wp:cNvGraphicFramePr>
@@ -717,7 +991,7 @@
               <a:graphicData uri="http://schemas.openxmlformats.org/drawingml/2006/picture">
                 <pic:pic xmlns:pic="http://schemas.openxmlformats.org/drawingml/2006/picture">
                   <pic:nvPicPr>
-                    <pic:cNvPr id="11" name="Picture 11" descr="Graphical user interface, text, application, chat or text message&#10;&#10;Description automatically generated"/>
+                    <pic:cNvPr id="4" name="Picture 4" descr="Graphical user interface, text, application, chat or text message&#10;&#10;Description automatically generated"/>
                     <pic:cNvPicPr/>
                   </pic:nvPicPr>
                   <pic:blipFill>
@@ -729,7 +1003,7 @@
                   <pic:spPr>
                     <a:xfrm>
                       <a:off x="0" y="0"/>
-                      <a:ext cx="5940425" cy="2459990"/>
+                      <a:ext cx="4610100" cy="3695700"/>
                     </a:xfrm>
                     <a:prstGeom prst="rect">
                       <a:avLst/>
@@ -743,16 +1017,336 @@
       </w:r>
     </w:p>
     <w:p>
-      <w:r>
-        <w:t>4.5 При нажатии на крестик выполняем скрипт: window.course.exitCourse()</w:t>
-      </w:r>
-    </w:p>
-    <w:p>
+      <w:pPr>
+        <w:rPr>
+          <w:sz w:val="28"/>
+          <w:szCs w:val="28"/>
+        </w:rPr>
+      </w:pPr>
+    </w:p>
+    <w:p>
+      <w:pPr>
+        <w:rPr>
+          <w:sz w:val="28"/>
+          <w:szCs w:val="28"/>
+        </w:rPr>
+      </w:pPr>
+      <w:r>
+        <w:rPr>
+          <w:sz w:val="28"/>
+          <w:szCs w:val="28"/>
+        </w:rPr>
+        <w:t>4.</w:t>
+      </w:r>
+      <w:r>
+        <w:rPr>
+          <w:sz w:val="28"/>
+          <w:szCs w:val="28"/>
+        </w:rPr>
+        <w:t>4</w:t>
+      </w:r>
+      <w:r>
+        <w:rPr>
+          <w:sz w:val="28"/>
+          <w:szCs w:val="28"/>
+        </w:rPr>
+        <w:t xml:space="preserve"> При изменении переменной</w:t>
+      </w:r>
+      <w:r>
+        <w:rPr>
+          <w:sz w:val="28"/>
+          <w:szCs w:val="28"/>
+        </w:rPr>
+        <w:t xml:space="preserve"> </w:t>
+      </w:r>
+      <w:r>
+        <w:rPr>
+          <w:sz w:val="28"/>
+          <w:szCs w:val="28"/>
+          <w:lang w:val="en-US"/>
+        </w:rPr>
+        <w:t>Slide</w:t>
+      </w:r>
+      <w:r>
+        <w:rPr>
+          <w:sz w:val="28"/>
+          <w:szCs w:val="28"/>
+        </w:rPr>
+        <w:t>.</w:t>
+      </w:r>
+      <w:r>
+        <w:rPr>
+          <w:sz w:val="28"/>
+          <w:szCs w:val="28"/>
+          <w:lang w:val="en-US"/>
+        </w:rPr>
+        <w:t>Id</w:t>
+      </w:r>
+      <w:r>
+        <w:rPr>
+          <w:sz w:val="28"/>
+          <w:szCs w:val="28"/>
+        </w:rPr>
+        <w:t xml:space="preserve"> – присваиваем ее значение переменной </w:t>
+      </w:r>
+      <w:r>
+        <w:rPr>
+          <w:sz w:val="28"/>
+          <w:szCs w:val="28"/>
+          <w:lang w:val="en-US"/>
+        </w:rPr>
+        <w:t>slide</w:t>
+      </w:r>
+      <w:r>
+        <w:rPr>
+          <w:sz w:val="28"/>
+          <w:szCs w:val="28"/>
+          <w:lang w:val="en-US"/>
+        </w:rPr>
+        <w:t>Id</w:t>
+      </w:r>
+    </w:p>
+    <w:p>
+      <w:pPr>
+        <w:rPr>
+          <w:sz w:val="28"/>
+          <w:szCs w:val="28"/>
+        </w:rPr>
+      </w:pPr>
       <w:r>
         <w:rPr>
           <w:noProof/>
         </w:rPr>
+        <w:drawing>
+          <wp:inline distT="0" distB="0" distL="0" distR="0" wp14:anchorId="19CF504A" wp14:editId="4147E00E">
+            <wp:extent cx="4619625" cy="3667125"/>
+            <wp:effectExtent l="0" t="0" r="9525" b="9525"/>
+            <wp:docPr id="17" name="Picture 17" descr="Graphical user interface, text, application, chat or text message&#10;&#10;Description automatically generated"/>
+            <wp:cNvGraphicFramePr>
+              <a:graphicFrameLocks xmlns:a="http://schemas.openxmlformats.org/drawingml/2006/main" noChangeAspect="1"/>
+            </wp:cNvGraphicFramePr>
+            <a:graphic xmlns:a="http://schemas.openxmlformats.org/drawingml/2006/main">
+              <a:graphicData uri="http://schemas.openxmlformats.org/drawingml/2006/picture">
+                <pic:pic xmlns:pic="http://schemas.openxmlformats.org/drawingml/2006/picture">
+                  <pic:nvPicPr>
+                    <pic:cNvPr id="17" name="Picture 17" descr="Graphical user interface, text, application, chat or text message&#10;&#10;Description automatically generated"/>
+                    <pic:cNvPicPr/>
+                  </pic:nvPicPr>
+                  <pic:blipFill>
+                    <a:blip r:embed="rId12"/>
+                    <a:stretch>
+                      <a:fillRect/>
+                    </a:stretch>
+                  </pic:blipFill>
+                  <pic:spPr>
+                    <a:xfrm>
+                      <a:off x="0" y="0"/>
+                      <a:ext cx="4619625" cy="3667125"/>
+                    </a:xfrm>
+                    <a:prstGeom prst="rect">
+                      <a:avLst/>
+                    </a:prstGeom>
+                  </pic:spPr>
+                </pic:pic>
+              </a:graphicData>
+            </a:graphic>
+          </wp:inline>
+        </w:drawing>
+      </w:r>
+    </w:p>
+    <w:p>
+      <w:pPr>
+        <w:rPr>
+          <w:sz w:val="28"/>
+          <w:szCs w:val="28"/>
+        </w:rPr>
+      </w:pPr>
+    </w:p>
+    <w:p>
+      <w:pPr>
+        <w:rPr>
+          <w:sz w:val="28"/>
+          <w:szCs w:val="28"/>
+        </w:rPr>
+      </w:pPr>
+      <w:r>
+        <w:rPr>
+          <w:sz w:val="28"/>
+          <w:szCs w:val="28"/>
+        </w:rPr>
+        <w:t>4.</w:t>
+      </w:r>
+      <w:r>
+        <w:rPr>
+          <w:sz w:val="28"/>
+          <w:szCs w:val="28"/>
+        </w:rPr>
+        <w:t>5</w:t>
+      </w:r>
+      <w:r>
+        <w:rPr>
+          <w:sz w:val="28"/>
+          <w:szCs w:val="28"/>
+        </w:rPr>
+        <w:t xml:space="preserve"> При изменении переменной </w:t>
+      </w:r>
+      <w:r>
+        <w:rPr>
+          <w:sz w:val="28"/>
+          <w:szCs w:val="28"/>
+          <w:lang w:val="en-US"/>
+        </w:rPr>
+        <w:t>slide</w:t>
+      </w:r>
+      <w:r>
+        <w:rPr>
+          <w:sz w:val="28"/>
+          <w:szCs w:val="28"/>
+          <w:lang w:val="en-US"/>
+        </w:rPr>
+        <w:t>Id</w:t>
+      </w:r>
+      <w:r>
+        <w:rPr>
+          <w:sz w:val="28"/>
+          <w:szCs w:val="28"/>
+        </w:rPr>
+        <w:t xml:space="preserve"> – выполняем скрипт</w:t>
+      </w:r>
+    </w:p>
+    <w:p>
+      <w:pPr>
+        <w:rPr>
+          <w:sz w:val="28"/>
+          <w:szCs w:val="28"/>
+        </w:rPr>
+      </w:pPr>
+      <w:bookmarkStart w:id="3" w:name="OLE_LINK3"/>
+      <w:r>
+        <w:rPr>
+          <w:sz w:val="28"/>
+          <w:szCs w:val="28"/>
+          <w:lang w:val="en-US"/>
+        </w:rPr>
         <w:lastRenderedPageBreak/>
+        <w:t>window.course.updateSlidesViewed</w:t>
+      </w:r>
+      <w:r>
+        <w:rPr>
+          <w:sz w:val="28"/>
+          <w:szCs w:val="28"/>
+        </w:rPr>
+        <w:t>()</w:t>
+      </w:r>
+    </w:p>
+    <w:p>
+      <w:pPr>
+        <w:rPr>
+          <w:sz w:val="28"/>
+          <w:szCs w:val="28"/>
+        </w:rPr>
+      </w:pPr>
+    </w:p>
+    <w:bookmarkEnd w:id="3"/>
+    <w:p>
+      <w:pPr>
+        <w:rPr>
+          <w:sz w:val="28"/>
+          <w:szCs w:val="28"/>
+          <w:lang w:val="en-US"/>
+        </w:rPr>
+      </w:pPr>
+      <w:r>
+        <w:rPr>
+          <w:noProof/>
+        </w:rPr>
+        <w:drawing>
+          <wp:inline distT="0" distB="0" distL="0" distR="0" wp14:anchorId="3C00DF36" wp14:editId="09E8CC09">
+            <wp:extent cx="5940425" cy="3482975"/>
+            <wp:effectExtent l="0" t="0" r="3175" b="3175"/>
+            <wp:docPr id="16" name="Picture 16" descr="Graphical user interface, text, application&#10;&#10;Description automatically generated"/>
+            <wp:cNvGraphicFramePr>
+              <a:graphicFrameLocks xmlns:a="http://schemas.openxmlformats.org/drawingml/2006/main" noChangeAspect="1"/>
+            </wp:cNvGraphicFramePr>
+            <a:graphic xmlns:a="http://schemas.openxmlformats.org/drawingml/2006/main">
+              <a:graphicData uri="http://schemas.openxmlformats.org/drawingml/2006/picture">
+                <pic:pic xmlns:pic="http://schemas.openxmlformats.org/drawingml/2006/picture">
+                  <pic:nvPicPr>
+                    <pic:cNvPr id="16" name="Picture 16" descr="Graphical user interface, text, application&#10;&#10;Description automatically generated"/>
+                    <pic:cNvPicPr/>
+                  </pic:nvPicPr>
+                  <pic:blipFill>
+                    <a:blip r:embed="rId13"/>
+                    <a:stretch>
+                      <a:fillRect/>
+                    </a:stretch>
+                  </pic:blipFill>
+                  <pic:spPr>
+                    <a:xfrm>
+                      <a:off x="0" y="0"/>
+                      <a:ext cx="5940425" cy="3482975"/>
+                    </a:xfrm>
+                    <a:prstGeom prst="rect">
+                      <a:avLst/>
+                    </a:prstGeom>
+                  </pic:spPr>
+                </pic:pic>
+              </a:graphicData>
+            </a:graphic>
+          </wp:inline>
+        </w:drawing>
+      </w:r>
+    </w:p>
+    <w:p>
+      <w:pPr>
+        <w:rPr>
+          <w:sz w:val="28"/>
+          <w:szCs w:val="28"/>
+        </w:rPr>
+      </w:pPr>
+    </w:p>
+    <w:p>
+      <w:pPr>
+        <w:rPr>
+          <w:sz w:val="28"/>
+          <w:szCs w:val="28"/>
+        </w:rPr>
+      </w:pPr>
+      <w:r>
+        <w:rPr>
+          <w:sz w:val="28"/>
+          <w:szCs w:val="28"/>
+        </w:rPr>
+        <w:t>4.</w:t>
+      </w:r>
+      <w:r>
+        <w:rPr>
+          <w:sz w:val="28"/>
+          <w:szCs w:val="28"/>
+        </w:rPr>
+        <w:t>6</w:t>
+      </w:r>
+      <w:r>
+        <w:rPr>
+          <w:sz w:val="28"/>
+          <w:szCs w:val="28"/>
+        </w:rPr>
+        <w:t xml:space="preserve"> При нажатии на крестик выполняем скрипт: window.course.exitCourse()</w:t>
+      </w:r>
+    </w:p>
+    <w:p>
+      <w:pPr>
+        <w:rPr>
+          <w:sz w:val="28"/>
+          <w:szCs w:val="28"/>
+        </w:rPr>
+      </w:pPr>
+      <w:r>
+        <w:rPr>
+          <w:noProof/>
+          <w:sz w:val="28"/>
+          <w:szCs w:val="28"/>
+        </w:rPr>
         <w:drawing>
           <wp:inline distT="0" distB="0" distL="0" distR="0" wp14:anchorId="65373136" wp14:editId="702D86E3">
             <wp:extent cx="5940425" cy="2316480"/>
@@ -769,7 +1363,7 @@
                     <pic:cNvPicPr/>
                   </pic:nvPicPr>
                   <pic:blipFill>
-                    <a:blip r:embed="rId12"/>
+                    <a:blip r:embed="rId14"/>
                     <a:stretch>
                       <a:fillRect/>
                     </a:stretch>
@@ -791,23 +1385,55 @@
       </w:r>
     </w:p>
     <w:p>
-      <w:r>
+      <w:pPr>
+        <w:rPr>
+          <w:sz w:val="28"/>
+          <w:szCs w:val="28"/>
+        </w:rPr>
+      </w:pPr>
+    </w:p>
+    <w:p>
+      <w:pPr>
+        <w:rPr>
+          <w:sz w:val="28"/>
+          <w:szCs w:val="28"/>
+        </w:rPr>
+      </w:pPr>
+      <w:r>
+        <w:rPr>
+          <w:sz w:val="28"/>
+          <w:szCs w:val="28"/>
+        </w:rPr>
         <w:t>5. Мастер-слайд – Слой Меню</w:t>
       </w:r>
     </w:p>
     <w:p>
-      <w:r>
+      <w:pPr>
+        <w:rPr>
+          <w:sz w:val="28"/>
+          <w:szCs w:val="28"/>
+        </w:rPr>
+      </w:pPr>
+      <w:r>
+        <w:rPr>
+          <w:sz w:val="28"/>
+          <w:szCs w:val="28"/>
+        </w:rPr>
         <w:t>5.1 Выполняем скрипт при загрузке слоя:</w:t>
       </w:r>
     </w:p>
     <w:p>
       <w:pPr>
         <w:rPr>
-          <w:lang w:val="en-US"/>
-        </w:rPr>
-      </w:pPr>
-      <w:r>
-        <w:rPr>
+          <w:sz w:val="28"/>
+          <w:szCs w:val="28"/>
+          <w:lang w:val="en-US"/>
+        </w:rPr>
+      </w:pPr>
+      <w:r>
+        <w:rPr>
+          <w:sz w:val="28"/>
+          <w:szCs w:val="28"/>
           <w:lang w:val="en-US"/>
         </w:rPr>
         <w:t>window.course.setMenu()</w:t>
@@ -816,13 +1442,18 @@
     <w:p>
       <w:pPr>
         <w:rPr>
+          <w:sz w:val="28"/>
+          <w:szCs w:val="28"/>
           <w:lang w:val="en-US"/>
         </w:rPr>
       </w:pPr>
       <w:r>
         <w:rPr>
           <w:noProof/>
-        </w:rPr>
+          <w:sz w:val="28"/>
+          <w:szCs w:val="28"/>
+        </w:rPr>
+        <w:lastRenderedPageBreak/>
         <w:drawing>
           <wp:inline distT="0" distB="0" distL="0" distR="0" wp14:anchorId="5C2E0AC5" wp14:editId="3A4F9E2C">
             <wp:extent cx="5940425" cy="2007235"/>
@@ -839,7 +1470,7 @@
                     <pic:cNvPicPr/>
                   </pic:nvPicPr>
                   <pic:blipFill>
-                    <a:blip r:embed="rId13"/>
+                    <a:blip r:embed="rId15"/>
                     <a:stretch>
                       <a:fillRect/>
                     </a:stretch>
@@ -861,14 +1492,32 @@
       </w:r>
     </w:p>
     <w:p>
-      <w:r>
+      <w:pPr>
+        <w:rPr>
+          <w:sz w:val="28"/>
+          <w:szCs w:val="28"/>
+        </w:rPr>
+      </w:pPr>
+      <w:r>
+        <w:rPr>
+          <w:sz w:val="28"/>
+          <w:szCs w:val="28"/>
+        </w:rPr>
         <w:t>5.2 Настраиваем показ галочек</w:t>
       </w:r>
     </w:p>
     <w:p>
+      <w:pPr>
+        <w:rPr>
+          <w:sz w:val="28"/>
+          <w:szCs w:val="28"/>
+        </w:rPr>
+      </w:pPr>
       <w:r>
         <w:rPr>
           <w:noProof/>
+          <w:sz w:val="28"/>
+          <w:szCs w:val="28"/>
         </w:rPr>
         <w:drawing>
           <wp:inline distT="0" distB="0" distL="0" distR="0" wp14:anchorId="7B6734A7" wp14:editId="72FC2478">
@@ -886,7 +1535,7 @@
                     <pic:cNvPicPr/>
                   </pic:nvPicPr>
                   <pic:blipFill>
-                    <a:blip r:embed="rId14"/>
+                    <a:blip r:embed="rId16"/>
                     <a:stretch>
                       <a:fillRect/>
                     </a:stretch>
@@ -908,61 +1557,62 @@
       </w:r>
     </w:p>
     <w:p>
-      <w:r>
-        <w:t>Значение переменной это номер последнего слайда указанной темы (внутренняя нумерация слайдов идет с 0)</w:t>
-      </w:r>
-    </w:p>
-    <w:p>
-      <w:pPr>
-        <w:rPr>
-          <w:lang w:val="en-US"/>
-        </w:rPr>
-      </w:pPr>
-      <w:r>
-        <w:t xml:space="preserve">6. </w:t>
-      </w:r>
-      <w:r>
-        <w:t xml:space="preserve">Публикация в формате </w:t>
-      </w:r>
-      <w:r>
-        <w:rPr>
-          <w:lang w:val="en-US"/>
-        </w:rPr>
-        <w:t>WEB</w:t>
-      </w:r>
-      <w:r>
-        <w:t xml:space="preserve"> с указание </w:t>
-      </w:r>
-      <w:r>
-        <w:rPr>
-          <w:lang w:val="en-US"/>
-        </w:rPr>
-        <w:t>Identifier</w:t>
-      </w:r>
-      <w:r>
-        <w:t xml:space="preserve"> </w:t>
-      </w:r>
-      <w:r>
-        <w:t xml:space="preserve">и </w:t>
-      </w:r>
-      <w:r>
-        <w:rPr>
-          <w:lang w:val="en-US"/>
-        </w:rPr>
-        <w:t>Description</w:t>
-      </w:r>
-    </w:p>
-    <w:p>
+      <w:pPr>
+        <w:rPr>
+          <w:b/>
+          <w:bCs/>
+          <w:sz w:val="28"/>
+          <w:szCs w:val="28"/>
+        </w:rPr>
+      </w:pPr>
+      <w:r>
+        <w:rPr>
+          <w:sz w:val="28"/>
+          <w:szCs w:val="28"/>
+        </w:rPr>
+        <w:t xml:space="preserve">Значение переменной </w:t>
+      </w:r>
+      <w:r>
+        <w:rPr>
+          <w:sz w:val="28"/>
+          <w:szCs w:val="28"/>
+        </w:rPr>
+        <w:t xml:space="preserve">- </w:t>
+      </w:r>
+      <w:r>
+        <w:rPr>
+          <w:sz w:val="28"/>
+          <w:szCs w:val="28"/>
+        </w:rPr>
+        <w:t xml:space="preserve">это номер последнего слайда указанной темы </w:t>
+      </w:r>
+      <w:r>
+        <w:rPr>
+          <w:b/>
+          <w:bCs/>
+          <w:sz w:val="28"/>
+          <w:szCs w:val="28"/>
+        </w:rPr>
+        <w:t>(внутренняя нумерация слайдов идет с 0)</w:t>
+      </w:r>
+    </w:p>
+    <w:p>
+      <w:pPr>
+        <w:rPr>
+          <w:sz w:val="28"/>
+          <w:szCs w:val="28"/>
+        </w:rPr>
+      </w:pPr>
       <w:r>
         <w:rPr>
           <w:noProof/>
         </w:rPr>
         <w:lastRenderedPageBreak/>
         <w:drawing>
-          <wp:inline distT="0" distB="0" distL="0" distR="0" wp14:anchorId="65A0C7D7" wp14:editId="593F9DF3">
-            <wp:extent cx="5940425" cy="3502025"/>
-            <wp:effectExtent l="0" t="0" r="3175" b="3175"/>
-            <wp:docPr id="7" name="Picture 7" descr="Graphical user interface, text, application, chat or text message, email&#10;&#10;Description automatically generated"/>
+          <wp:inline distT="0" distB="0" distL="0" distR="0" wp14:anchorId="66535EC3" wp14:editId="2767505C">
+            <wp:extent cx="1638300" cy="6953250"/>
+            <wp:effectExtent l="0" t="0" r="0" b="0"/>
+            <wp:docPr id="18" name="Picture 18" descr="Graphical user interface, application&#10;&#10;Description automatically generated"/>
             <wp:cNvGraphicFramePr>
               <a:graphicFrameLocks xmlns:a="http://schemas.openxmlformats.org/drawingml/2006/main" noChangeAspect="1"/>
             </wp:cNvGraphicFramePr>
@@ -970,11 +1620,11 @@
               <a:graphicData uri="http://schemas.openxmlformats.org/drawingml/2006/picture">
                 <pic:pic xmlns:pic="http://schemas.openxmlformats.org/drawingml/2006/picture">
                   <pic:nvPicPr>
-                    <pic:cNvPr id="7" name="Picture 7" descr="Graphical user interface, text, application, chat or text message, email&#10;&#10;Description automatically generated"/>
+                    <pic:cNvPr id="18" name="Picture 18" descr="Graphical user interface, application&#10;&#10;Description automatically generated"/>
                     <pic:cNvPicPr/>
                   </pic:nvPicPr>
                   <pic:blipFill>
-                    <a:blip r:embed="rId15"/>
+                    <a:blip r:embed="rId17"/>
                     <a:stretch>
                       <a:fillRect/>
                     </a:stretch>
@@ -982,7 +1632,7 @@
                   <pic:spPr>
                     <a:xfrm>
                       <a:off x="0" y="0"/>
-                      <a:ext cx="5940425" cy="3502025"/>
+                      <a:ext cx="1638300" cy="6953250"/>
                     </a:xfrm>
                     <a:prstGeom prst="rect">
                       <a:avLst/>
@@ -995,8 +1645,646 @@
         </w:drawing>
       </w:r>
     </w:p>
-    <w:p/>
-    <w:p/>
+    <w:p>
+      <w:pPr>
+        <w:rPr>
+          <w:sz w:val="28"/>
+          <w:szCs w:val="28"/>
+        </w:rPr>
+      </w:pPr>
+    </w:p>
+    <w:p>
+      <w:pPr>
+        <w:rPr>
+          <w:sz w:val="28"/>
+          <w:szCs w:val="28"/>
+        </w:rPr>
+      </w:pPr>
+      <w:r>
+        <w:rPr>
+          <w:sz w:val="28"/>
+          <w:szCs w:val="28"/>
+        </w:rPr>
+        <w:t xml:space="preserve">6. Публикация в формате </w:t>
+      </w:r>
+      <w:r>
+        <w:rPr>
+          <w:sz w:val="28"/>
+          <w:szCs w:val="28"/>
+          <w:lang w:val="en-US"/>
+        </w:rPr>
+        <w:t>LMS</w:t>
+      </w:r>
+      <w:r>
+        <w:rPr>
+          <w:sz w:val="28"/>
+          <w:szCs w:val="28"/>
+        </w:rPr>
+        <w:t xml:space="preserve"> - </w:t>
+      </w:r>
+      <w:r>
+        <w:rPr>
+          <w:sz w:val="28"/>
+          <w:szCs w:val="28"/>
+          <w:lang w:val="en-US"/>
+        </w:rPr>
+        <w:t>xAPI</w:t>
+      </w:r>
+    </w:p>
+    <w:p>
+      <w:pPr>
+        <w:rPr>
+          <w:sz w:val="28"/>
+          <w:szCs w:val="28"/>
+        </w:rPr>
+      </w:pPr>
+      <w:r>
+        <w:rPr>
+          <w:noProof/>
+          <w:sz w:val="28"/>
+          <w:szCs w:val="28"/>
+        </w:rPr>
+        <w:lastRenderedPageBreak/>
+        <w:drawing>
+          <wp:inline distT="0" distB="0" distL="0" distR="0" wp14:anchorId="7031B72F" wp14:editId="648F8AA0">
+            <wp:extent cx="5940425" cy="3119755"/>
+            <wp:effectExtent l="0" t="0" r="3175" b="4445"/>
+            <wp:docPr id="9" name="Picture 9" descr="Graphical user interface, text, application&#10;&#10;Description automatically generated"/>
+            <wp:cNvGraphicFramePr>
+              <a:graphicFrameLocks xmlns:a="http://schemas.openxmlformats.org/drawingml/2006/main" noChangeAspect="1"/>
+            </wp:cNvGraphicFramePr>
+            <a:graphic xmlns:a="http://schemas.openxmlformats.org/drawingml/2006/main">
+              <a:graphicData uri="http://schemas.openxmlformats.org/drawingml/2006/picture">
+                <pic:pic xmlns:pic="http://schemas.openxmlformats.org/drawingml/2006/picture">
+                  <pic:nvPicPr>
+                    <pic:cNvPr id="9" name="Picture 9" descr="Graphical user interface, text, application&#10;&#10;Description automatically generated"/>
+                    <pic:cNvPicPr/>
+                  </pic:nvPicPr>
+                  <pic:blipFill>
+                    <a:blip r:embed="rId18"/>
+                    <a:stretch>
+                      <a:fillRect/>
+                    </a:stretch>
+                  </pic:blipFill>
+                  <pic:spPr>
+                    <a:xfrm>
+                      <a:off x="0" y="0"/>
+                      <a:ext cx="5940425" cy="3119755"/>
+                    </a:xfrm>
+                    <a:prstGeom prst="rect">
+                      <a:avLst/>
+                    </a:prstGeom>
+                  </pic:spPr>
+                </pic:pic>
+              </a:graphicData>
+            </a:graphic>
+          </wp:inline>
+        </w:drawing>
+      </w:r>
+    </w:p>
+    <w:p>
+      <w:pPr>
+        <w:rPr>
+          <w:sz w:val="28"/>
+          <w:szCs w:val="28"/>
+        </w:rPr>
+      </w:pPr>
+      <w:r>
+        <w:rPr>
+          <w:sz w:val="28"/>
+          <w:szCs w:val="28"/>
+          <w:lang w:val="en-US"/>
+        </w:rPr>
+        <w:t>Description</w:t>
+      </w:r>
+      <w:r>
+        <w:rPr>
+          <w:sz w:val="28"/>
+          <w:szCs w:val="28"/>
+        </w:rPr>
+        <w:t xml:space="preserve"> – название курса с 1ого слайда</w:t>
+      </w:r>
+    </w:p>
+    <w:p>
+      <w:pPr>
+        <w:rPr>
+          <w:sz w:val="28"/>
+          <w:szCs w:val="28"/>
+        </w:rPr>
+      </w:pPr>
+      <w:r>
+        <w:rPr>
+          <w:sz w:val="28"/>
+          <w:szCs w:val="28"/>
+          <w:lang w:val="en-US"/>
+        </w:rPr>
+        <w:t>Identifier</w:t>
+      </w:r>
+      <w:r>
+        <w:rPr>
+          <w:sz w:val="28"/>
+          <w:szCs w:val="28"/>
+        </w:rPr>
+        <w:t xml:space="preserve"> – состоит из для всех одинакового префикса </w:t>
+      </w:r>
+      <w:r>
+        <w:rPr>
+          <w:b/>
+          <w:bCs/>
+          <w:sz w:val="28"/>
+          <w:szCs w:val="28"/>
+        </w:rPr>
+        <w:t>urbanlearning.mguu.ru/xapi/mfc/</w:t>
+      </w:r>
+      <w:r>
+        <w:rPr>
+          <w:b/>
+          <w:bCs/>
+          <w:sz w:val="28"/>
+          <w:szCs w:val="28"/>
+        </w:rPr>
+        <w:t xml:space="preserve"> </w:t>
+      </w:r>
+      <w:r>
+        <w:rPr>
+          <w:sz w:val="28"/>
+          <w:szCs w:val="28"/>
+        </w:rPr>
+        <w:t xml:space="preserve">и </w:t>
+      </w:r>
+      <w:r>
+        <w:rPr>
+          <w:sz w:val="28"/>
+          <w:szCs w:val="28"/>
+          <w:lang w:val="en-US"/>
+        </w:rPr>
+        <w:t>ID</w:t>
+      </w:r>
+      <w:r>
+        <w:rPr>
+          <w:sz w:val="28"/>
+          <w:szCs w:val="28"/>
+        </w:rPr>
+        <w:t xml:space="preserve"> курса</w:t>
+      </w:r>
+    </w:p>
+    <w:p>
+      <w:pPr>
+        <w:rPr>
+          <w:sz w:val="28"/>
+          <w:szCs w:val="28"/>
+          <w:lang w:val="en-US"/>
+        </w:rPr>
+      </w:pPr>
+      <w:r>
+        <w:rPr>
+          <w:sz w:val="28"/>
+          <w:szCs w:val="28"/>
+        </w:rPr>
+        <w:t xml:space="preserve">Эти же данные в </w:t>
+      </w:r>
+      <w:r>
+        <w:rPr>
+          <w:sz w:val="28"/>
+          <w:szCs w:val="28"/>
+          <w:lang w:val="en-US"/>
+        </w:rPr>
+        <w:t>Project</w:t>
+      </w:r>
+      <w:r>
+        <w:rPr>
+          <w:sz w:val="28"/>
+          <w:szCs w:val="28"/>
+        </w:rPr>
+        <w:t xml:space="preserve"> </w:t>
+      </w:r>
+      <w:r>
+        <w:rPr>
+          <w:sz w:val="28"/>
+          <w:szCs w:val="28"/>
+          <w:lang w:val="en-US"/>
+        </w:rPr>
+        <w:t>Info</w:t>
+      </w:r>
+    </w:p>
+    <w:p>
+      <w:pPr>
+        <w:rPr>
+          <w:sz w:val="28"/>
+          <w:szCs w:val="28"/>
+        </w:rPr>
+      </w:pPr>
+      <w:r>
+        <w:rPr>
+          <w:noProof/>
+          <w:sz w:val="28"/>
+          <w:szCs w:val="28"/>
+        </w:rPr>
+        <w:drawing>
+          <wp:inline distT="0" distB="0" distL="0" distR="0" wp14:anchorId="1837B259" wp14:editId="6190A4E4">
+            <wp:extent cx="5940425" cy="3478530"/>
+            <wp:effectExtent l="0" t="0" r="3175" b="7620"/>
+            <wp:docPr id="13" name="Picture 13" descr="Graphical user interface, text, application, chat or text message&#10;&#10;Description automatically generated"/>
+            <wp:cNvGraphicFramePr>
+              <a:graphicFrameLocks xmlns:a="http://schemas.openxmlformats.org/drawingml/2006/main" noChangeAspect="1"/>
+            </wp:cNvGraphicFramePr>
+            <a:graphic xmlns:a="http://schemas.openxmlformats.org/drawingml/2006/main">
+              <a:graphicData uri="http://schemas.openxmlformats.org/drawingml/2006/picture">
+                <pic:pic xmlns:pic="http://schemas.openxmlformats.org/drawingml/2006/picture">
+                  <pic:nvPicPr>
+                    <pic:cNvPr id="13" name="Picture 13" descr="Graphical user interface, text, application, chat or text message&#10;&#10;Description automatically generated"/>
+                    <pic:cNvPicPr/>
+                  </pic:nvPicPr>
+                  <pic:blipFill>
+                    <a:blip r:embed="rId19"/>
+                    <a:stretch>
+                      <a:fillRect/>
+                    </a:stretch>
+                  </pic:blipFill>
+                  <pic:spPr>
+                    <a:xfrm>
+                      <a:off x="0" y="0"/>
+                      <a:ext cx="5940425" cy="3478530"/>
+                    </a:xfrm>
+                    <a:prstGeom prst="rect">
+                      <a:avLst/>
+                    </a:prstGeom>
+                  </pic:spPr>
+                </pic:pic>
+              </a:graphicData>
+            </a:graphic>
+          </wp:inline>
+        </w:drawing>
+      </w:r>
+    </w:p>
+    <w:p>
+      <w:pPr>
+        <w:rPr>
+          <w:sz w:val="28"/>
+          <w:szCs w:val="28"/>
+        </w:rPr>
+      </w:pPr>
+    </w:p>
+    <w:p>
+      <w:pPr>
+        <w:rPr>
+          <w:sz w:val="28"/>
+          <w:szCs w:val="28"/>
+          <w:lang w:val="en-US"/>
+        </w:rPr>
+      </w:pPr>
+    </w:p>
+    <w:p>
+      <w:pPr>
+        <w:rPr>
+          <w:sz w:val="28"/>
+          <w:szCs w:val="28"/>
+          <w:lang w:val="en-US"/>
+        </w:rPr>
+      </w:pPr>
+    </w:p>
+    <w:p>
+      <w:pPr>
+        <w:jc w:val="center"/>
+        <w:rPr>
+          <w:b/>
+          <w:bCs/>
+          <w:sz w:val="28"/>
+          <w:szCs w:val="28"/>
+        </w:rPr>
+      </w:pPr>
+      <w:r>
+        <w:rPr>
+          <w:b/>
+          <w:bCs/>
+          <w:sz w:val="28"/>
+          <w:szCs w:val="28"/>
+        </w:rPr>
+        <w:lastRenderedPageBreak/>
+        <w:t>УПАКОВЩИК</w:t>
+      </w:r>
+    </w:p>
+    <w:p>
+      <w:pPr>
+        <w:rPr>
+          <w:sz w:val="28"/>
+          <w:szCs w:val="28"/>
+        </w:rPr>
+      </w:pPr>
+      <w:r>
+        <w:rPr>
+          <w:b/>
+          <w:bCs/>
+          <w:sz w:val="28"/>
+          <w:szCs w:val="28"/>
+        </w:rPr>
+        <w:t>Опубликованные</w:t>
+      </w:r>
+      <w:r>
+        <w:rPr>
+          <w:sz w:val="28"/>
+          <w:szCs w:val="28"/>
+        </w:rPr>
+        <w:t xml:space="preserve"> курсы сложить в папку </w:t>
+      </w:r>
+      <w:r>
+        <w:rPr>
+          <w:b/>
+          <w:bCs/>
+          <w:sz w:val="28"/>
+          <w:szCs w:val="28"/>
+        </w:rPr>
+        <w:t>__</w:t>
+      </w:r>
+      <w:r>
+        <w:rPr>
+          <w:b/>
+          <w:bCs/>
+          <w:sz w:val="28"/>
+          <w:szCs w:val="28"/>
+          <w:lang w:val="en-US"/>
+        </w:rPr>
+        <w:t>source</w:t>
+      </w:r>
+    </w:p>
+    <w:p>
+      <w:pPr>
+        <w:rPr>
+          <w:sz w:val="28"/>
+          <w:szCs w:val="28"/>
+        </w:rPr>
+      </w:pPr>
+      <w:r>
+        <w:rPr>
+          <w:noProof/>
+        </w:rPr>
+        <w:drawing>
+          <wp:inline distT="0" distB="0" distL="0" distR="0" wp14:anchorId="3644839E" wp14:editId="69CA1A17">
+            <wp:extent cx="5940425" cy="3842385"/>
+            <wp:effectExtent l="0" t="0" r="3175" b="5715"/>
+            <wp:docPr id="14" name="Picture 14" descr="Graphical user interface, application&#10;&#10;Description automatically generated"/>
+            <wp:cNvGraphicFramePr>
+              <a:graphicFrameLocks xmlns:a="http://schemas.openxmlformats.org/drawingml/2006/main" noChangeAspect="1"/>
+            </wp:cNvGraphicFramePr>
+            <a:graphic xmlns:a="http://schemas.openxmlformats.org/drawingml/2006/main">
+              <a:graphicData uri="http://schemas.openxmlformats.org/drawingml/2006/picture">
+                <pic:pic xmlns:pic="http://schemas.openxmlformats.org/drawingml/2006/picture">
+                  <pic:nvPicPr>
+                    <pic:cNvPr id="14" name="Picture 14" descr="Graphical user interface, application&#10;&#10;Description automatically generated"/>
+                    <pic:cNvPicPr/>
+                  </pic:nvPicPr>
+                  <pic:blipFill>
+                    <a:blip r:embed="rId20"/>
+                    <a:stretch>
+                      <a:fillRect/>
+                    </a:stretch>
+                  </pic:blipFill>
+                  <pic:spPr>
+                    <a:xfrm>
+                      <a:off x="0" y="0"/>
+                      <a:ext cx="5940425" cy="3842385"/>
+                    </a:xfrm>
+                    <a:prstGeom prst="rect">
+                      <a:avLst/>
+                    </a:prstGeom>
+                  </pic:spPr>
+                </pic:pic>
+              </a:graphicData>
+            </a:graphic>
+          </wp:inline>
+        </w:drawing>
+      </w:r>
+    </w:p>
+    <w:p>
+      <w:pPr>
+        <w:rPr>
+          <w:sz w:val="28"/>
+          <w:szCs w:val="28"/>
+        </w:rPr>
+      </w:pPr>
+      <w:r>
+        <w:rPr>
+          <w:sz w:val="28"/>
+          <w:szCs w:val="28"/>
+        </w:rPr>
+        <w:t>Запустить</w:t>
+      </w:r>
+      <w:r>
+        <w:rPr>
+          <w:sz w:val="28"/>
+          <w:szCs w:val="28"/>
+        </w:rPr>
+        <w:t xml:space="preserve"> </w:t>
+      </w:r>
+      <w:r>
+        <w:rPr>
+          <w:b/>
+          <w:bCs/>
+          <w:sz w:val="28"/>
+          <w:szCs w:val="28"/>
+          <w:lang w:val="en-US"/>
+        </w:rPr>
+        <w:t>sl</w:t>
+      </w:r>
+      <w:r>
+        <w:rPr>
+          <w:b/>
+          <w:bCs/>
+          <w:sz w:val="28"/>
+          <w:szCs w:val="28"/>
+        </w:rPr>
+        <w:t>_</w:t>
+      </w:r>
+      <w:r>
+        <w:rPr>
+          <w:b/>
+          <w:bCs/>
+          <w:sz w:val="28"/>
+          <w:szCs w:val="28"/>
+          <w:lang w:val="en-US"/>
+        </w:rPr>
+        <w:t>packager</w:t>
+      </w:r>
+      <w:r>
+        <w:rPr>
+          <w:b/>
+          <w:bCs/>
+          <w:sz w:val="28"/>
+          <w:szCs w:val="28"/>
+        </w:rPr>
+        <w:t>-</w:t>
+      </w:r>
+      <w:r>
+        <w:rPr>
+          <w:b/>
+          <w:bCs/>
+          <w:sz w:val="28"/>
+          <w:szCs w:val="28"/>
+          <w:lang w:val="en-US"/>
+        </w:rPr>
+        <w:t>win</w:t>
+      </w:r>
+      <w:r>
+        <w:rPr>
+          <w:b/>
+          <w:bCs/>
+          <w:sz w:val="28"/>
+          <w:szCs w:val="28"/>
+        </w:rPr>
+        <w:t>.</w:t>
+      </w:r>
+      <w:r>
+        <w:rPr>
+          <w:b/>
+          <w:bCs/>
+          <w:sz w:val="28"/>
+          <w:szCs w:val="28"/>
+          <w:lang w:val="en-US"/>
+        </w:rPr>
+        <w:t>exe</w:t>
+      </w:r>
+      <w:r>
+        <w:rPr>
+          <w:b/>
+          <w:bCs/>
+          <w:sz w:val="28"/>
+          <w:szCs w:val="28"/>
+        </w:rPr>
+        <w:t xml:space="preserve"> </w:t>
+      </w:r>
+      <w:r>
+        <w:rPr>
+          <w:sz w:val="28"/>
+          <w:szCs w:val="28"/>
+        </w:rPr>
+        <w:t>(</w:t>
+      </w:r>
+      <w:r>
+        <w:rPr>
+          <w:sz w:val="28"/>
+          <w:szCs w:val="28"/>
+        </w:rPr>
+        <w:t>если на него будет ругаться антивирус, добавьте в исключения</w:t>
+      </w:r>
+      <w:r>
+        <w:rPr>
+          <w:sz w:val="28"/>
+          <w:szCs w:val="28"/>
+        </w:rPr>
+        <w:t>)</w:t>
+      </w:r>
+    </w:p>
+    <w:p>
+      <w:pPr>
+        <w:rPr>
+          <w:sz w:val="28"/>
+          <w:szCs w:val="28"/>
+        </w:rPr>
+      </w:pPr>
+      <w:r>
+        <w:rPr>
+          <w:sz w:val="28"/>
+          <w:szCs w:val="28"/>
+        </w:rPr>
+        <w:t xml:space="preserve">В результате появится папка </w:t>
+      </w:r>
+      <w:r>
+        <w:rPr>
+          <w:b/>
+          <w:bCs/>
+          <w:sz w:val="28"/>
+          <w:szCs w:val="28"/>
+        </w:rPr>
+        <w:t>__</w:t>
+      </w:r>
+      <w:r>
+        <w:rPr>
+          <w:b/>
+          <w:bCs/>
+          <w:sz w:val="28"/>
+          <w:szCs w:val="28"/>
+          <w:lang w:val="en-US"/>
+        </w:rPr>
+        <w:t>output</w:t>
+      </w:r>
+      <w:r>
+        <w:rPr>
+          <w:sz w:val="28"/>
+          <w:szCs w:val="28"/>
+        </w:rPr>
+        <w:t xml:space="preserve"> </w:t>
+      </w:r>
+      <w:r>
+        <w:rPr>
+          <w:sz w:val="28"/>
+          <w:szCs w:val="28"/>
+        </w:rPr>
+        <w:t>с готовыми архивами</w:t>
+      </w:r>
+    </w:p>
+    <w:p>
+      <w:pPr>
+        <w:rPr>
+          <w:sz w:val="28"/>
+          <w:szCs w:val="28"/>
+        </w:rPr>
+      </w:pPr>
+      <w:r>
+        <w:rPr>
+          <w:sz w:val="28"/>
+          <w:szCs w:val="28"/>
+        </w:rPr>
+        <w:t>Время создания пакетов добавляется автоматически</w:t>
+      </w:r>
+    </w:p>
+    <w:p>
+      <w:pPr>
+        <w:rPr>
+          <w:sz w:val="28"/>
+          <w:szCs w:val="28"/>
+        </w:rPr>
+      </w:pPr>
+      <w:r>
+        <w:rPr>
+          <w:noProof/>
+        </w:rPr>
+        <w:drawing>
+          <wp:inline distT="0" distB="0" distL="0" distR="0" wp14:anchorId="30BE135C" wp14:editId="06F970C0">
+            <wp:extent cx="5467350" cy="1485900"/>
+            <wp:effectExtent l="0" t="0" r="0" b="0"/>
+            <wp:docPr id="15" name="Picture 15" descr="Graphical user interface, text, application&#10;&#10;Description automatically generated"/>
+            <wp:cNvGraphicFramePr>
+              <a:graphicFrameLocks xmlns:a="http://schemas.openxmlformats.org/drawingml/2006/main" noChangeAspect="1"/>
+            </wp:cNvGraphicFramePr>
+            <a:graphic xmlns:a="http://schemas.openxmlformats.org/drawingml/2006/main">
+              <a:graphicData uri="http://schemas.openxmlformats.org/drawingml/2006/picture">
+                <pic:pic xmlns:pic="http://schemas.openxmlformats.org/drawingml/2006/picture">
+                  <pic:nvPicPr>
+                    <pic:cNvPr id="15" name="Picture 15" descr="Graphical user interface, text, application&#10;&#10;Description automatically generated"/>
+                    <pic:cNvPicPr/>
+                  </pic:nvPicPr>
+                  <pic:blipFill>
+                    <a:blip r:embed="rId21"/>
+                    <a:stretch>
+                      <a:fillRect/>
+                    </a:stretch>
+                  </pic:blipFill>
+                  <pic:spPr>
+                    <a:xfrm>
+                      <a:off x="0" y="0"/>
+                      <a:ext cx="5467350" cy="1485900"/>
+                    </a:xfrm>
+                    <a:prstGeom prst="rect">
+                      <a:avLst/>
+                    </a:prstGeom>
+                  </pic:spPr>
+                </pic:pic>
+              </a:graphicData>
+            </a:graphic>
+          </wp:inline>
+        </w:drawing>
+      </w:r>
+    </w:p>
     <w:sectPr>
       <w:pgSz w:w="11906" w:h="16838"/>
       <w:pgMar w:top="1134" w:right="850" w:bottom="1134" w:left="1701" w:header="708" w:footer="708" w:gutter="0"/>
@@ -1005,6 +2293,103 @@
     </w:sectPr>
   </w:body>
 </w:document>
+</file>
+
+<file path=word/numbering.xml><?xml version="1.0" encoding="utf-8"?>
+<w:numbering xmlns:wpc="http://schemas.microsoft.com/office/word/2010/wordprocessingCanvas" xmlns:cx="http://schemas.microsoft.com/office/drawing/2014/chartex" xmlns:cx1="http://schemas.microsoft.com/office/drawing/2015/9/8/chartex" xmlns:cx2="http://schemas.microsoft.com/office/drawing/2015/10/21/chartex" xmlns:cx3="http://schemas.microsoft.com/office/drawing/2016/5/9/chartex" xmlns:cx4="http://schemas.microsoft.com/office/drawing/2016/5/10/chartex" xmlns:cx5="http://schemas.microsoft.com/office/drawing/2016/5/11/chartex" xmlns:cx6="http://schemas.microsoft.com/office/drawing/2016/5/12/chartex" xmlns:cx7="http://schemas.microsoft.com/office/drawing/2016/5/13/chartex" xmlns:cx8="http://schemas.microsoft.com/office/drawing/2016/5/14/chartex" xmlns:mc="http://schemas.openxmlformats.org/markup-compatibility/2006" xmlns:aink="http://schemas.microsoft.com/office/drawing/2016/ink" xmlns:am3d="http://schemas.microsoft.com/office/drawing/2017/model3d" xmlns:o="urn:schemas-microsoft-com:office:office" xmlns:oel="http://schemas.microsoft.com/office/2019/extlst" xmlns:r="http://schemas.openxmlformats.org/officeDocument/2006/relationships" xmlns:m="http://schemas.openxmlformats.org/officeDocument/2006/math" xmlns:v="urn:schemas-microsoft-com:vml" xmlns:wp14="http://schemas.microsoft.com/office/word/2010/wordprocessingDrawing" xmlns:wp="http://schemas.openxmlformats.org/drawingml/2006/wordprocessingDrawing" xmlns:w10="urn:schemas-microsoft-com:office:word" xmlns:w="http://schemas.openxmlformats.org/wordprocessingml/2006/main" xmlns:w14="http://schemas.microsoft.com/office/word/2010/wordml" xmlns:w15="http://schemas.microsoft.com/office/word/2012/wordml" xmlns:w16cex="http://schemas.microsoft.com/office/word/2018/wordml/cex" xmlns:w16cid="http://schemas.microsoft.com/office/word/2016/wordml/cid" xmlns:w16="http://schemas.microsoft.com/office/word/2018/wordml" xmlns:w16sdtdh="http://schemas.microsoft.com/office/word/2020/wordml/sdtdatahash" xmlns:w16se="http://schemas.microsoft.com/office/word/2015/wordml/symex" xmlns:wpg="http://schemas.microsoft.com/office/word/2010/wordprocessingGroup" xmlns:wpi="http://schemas.microsoft.com/office/word/2010/wordprocessingInk" xmlns:wne="http://schemas.microsoft.com/office/word/2006/wordml" xmlns:wps="http://schemas.microsoft.com/office/word/2010/wordprocessingShape" mc:Ignorable="w14 w15 w16se w16cid w16 w16cex w16sdtdh wp14">
+  <w:abstractNum w:abstractNumId="0" w15:restartNumberingAfterBreak="0">
+    <w:nsid w:val="2CBA18C1"/>
+    <w:multiLevelType w:val="hybridMultilevel"/>
+    <w:tmpl w:val="76421D9C"/>
+    <w:lvl w:ilvl="0" w:tplc="B148CA7C">
+      <w:start w:val="1"/>
+      <w:numFmt w:val="decimal"/>
+      <w:lvlText w:val="%1."/>
+      <w:lvlJc w:val="left"/>
+      <w:pPr>
+        <w:ind w:left="720" w:hanging="360"/>
+      </w:pPr>
+      <w:rPr>
+        <w:rFonts w:hint="default"/>
+      </w:rPr>
+    </w:lvl>
+    <w:lvl w:ilvl="1" w:tplc="04190019" w:tentative="1">
+      <w:start w:val="1"/>
+      <w:numFmt w:val="lowerLetter"/>
+      <w:lvlText w:val="%2."/>
+      <w:lvlJc w:val="left"/>
+      <w:pPr>
+        <w:ind w:left="1440" w:hanging="360"/>
+      </w:pPr>
+    </w:lvl>
+    <w:lvl w:ilvl="2" w:tplc="0419001B" w:tentative="1">
+      <w:start w:val="1"/>
+      <w:numFmt w:val="lowerRoman"/>
+      <w:lvlText w:val="%3."/>
+      <w:lvlJc w:val="right"/>
+      <w:pPr>
+        <w:ind w:left="2160" w:hanging="180"/>
+      </w:pPr>
+    </w:lvl>
+    <w:lvl w:ilvl="3" w:tplc="0419000F" w:tentative="1">
+      <w:start w:val="1"/>
+      <w:numFmt w:val="decimal"/>
+      <w:lvlText w:val="%4."/>
+      <w:lvlJc w:val="left"/>
+      <w:pPr>
+        <w:ind w:left="2880" w:hanging="360"/>
+      </w:pPr>
+    </w:lvl>
+    <w:lvl w:ilvl="4" w:tplc="04190019" w:tentative="1">
+      <w:start w:val="1"/>
+      <w:numFmt w:val="lowerLetter"/>
+      <w:lvlText w:val="%5."/>
+      <w:lvlJc w:val="left"/>
+      <w:pPr>
+        <w:ind w:left="3600" w:hanging="360"/>
+      </w:pPr>
+    </w:lvl>
+    <w:lvl w:ilvl="5" w:tplc="0419001B" w:tentative="1">
+      <w:start w:val="1"/>
+      <w:numFmt w:val="lowerRoman"/>
+      <w:lvlText w:val="%6."/>
+      <w:lvlJc w:val="right"/>
+      <w:pPr>
+        <w:ind w:left="4320" w:hanging="180"/>
+      </w:pPr>
+    </w:lvl>
+    <w:lvl w:ilvl="6" w:tplc="0419000F" w:tentative="1">
+      <w:start w:val="1"/>
+      <w:numFmt w:val="decimal"/>
+      <w:lvlText w:val="%7."/>
+      <w:lvlJc w:val="left"/>
+      <w:pPr>
+        <w:ind w:left="5040" w:hanging="360"/>
+      </w:pPr>
+    </w:lvl>
+    <w:lvl w:ilvl="7" w:tplc="04190019" w:tentative="1">
+      <w:start w:val="1"/>
+      <w:numFmt w:val="lowerLetter"/>
+      <w:lvlText w:val="%8."/>
+      <w:lvlJc w:val="left"/>
+      <w:pPr>
+        <w:ind w:left="5760" w:hanging="360"/>
+      </w:pPr>
+    </w:lvl>
+    <w:lvl w:ilvl="8" w:tplc="0419001B" w:tentative="1">
+      <w:start w:val="1"/>
+      <w:numFmt w:val="lowerRoman"/>
+      <w:lvlText w:val="%9."/>
+      <w:lvlJc w:val="right"/>
+      <w:pPr>
+        <w:ind w:left="6480" w:hanging="180"/>
+      </w:pPr>
+    </w:lvl>
+  </w:abstractNum>
+  <w:num w:numId="1" w16cid:durableId="1723285907">
+    <w:abstractNumId w:val="0"/>
+  </w:num>
+</w:numbering>
 </file>
 
 <file path=word/styles.xml><?xml version="1.0" encoding="utf-8"?>
@@ -1433,6 +2818,40 @@
     <w:semiHidden/>
     <w:unhideWhenUsed/>
   </w:style>
+  <w:style w:type="character" w:styleId="Hyperlink">
+    <w:name w:val="Hyperlink"/>
+    <w:basedOn w:val="DefaultParagraphFont"/>
+    <w:uiPriority w:val="99"/>
+    <w:unhideWhenUsed/>
+    <w:rsid w:val="004B5EC9"/>
+    <w:rPr>
+      <w:color w:val="0563C1" w:themeColor="hyperlink"/>
+      <w:u w:val="single"/>
+    </w:rPr>
+  </w:style>
+  <w:style w:type="character" w:styleId="UnresolvedMention">
+    <w:name w:val="Unresolved Mention"/>
+    <w:basedOn w:val="DefaultParagraphFont"/>
+    <w:uiPriority w:val="99"/>
+    <w:semiHidden/>
+    <w:unhideWhenUsed/>
+    <w:rsid w:val="004B5EC9"/>
+    <w:rPr>
+      <w:color w:val="605E5C"/>
+      <w:shd w:val="clear" w:color="auto" w:fill="E1DFDD"/>
+    </w:rPr>
+  </w:style>
+  <w:style w:type="paragraph" w:styleId="ListParagraph">
+    <w:name w:val="List Paragraph"/>
+    <w:basedOn w:val="Normal"/>
+    <w:uiPriority w:val="34"/>
+    <w:qFormat/>
+    <w:rsid w:val="00F10758"/>
+    <w:pPr>
+      <w:ind w:left="720"/>
+      <w:contextualSpacing/>
+    </w:pPr>
+  </w:style>
 </w:styles>
 </file>
 

</xml_diff>